<commit_message>
Updated SDD for Cloudian
</commit_message>
<xml_diff>
--- a/doc/development/Multiple S3 Archives - SDD.docx
+++ b/doc/development/Multiple S3 Archives - SDD.docx
@@ -187,6 +187,117 @@
       </w:r>
     </w:p>
     <w:p/>
+    <w:p>
+      <w:pPr>
+        <w:pStyle w:val="Heading4"/>
+      </w:pPr>
+      <w:r>
+        <w:t>Hpc</w:t>
+      </w:r>
+      <w:r>
+        <w:t>Metadata</w:t>
+      </w:r>
+      <w:r>
+        <w:t>.xsd</w:t>
+      </w:r>
+    </w:p>
+    <w:p>
+      <w:pPr>
+        <w:pStyle w:val="ListParagraph"/>
+        <w:numPr>
+          <w:ilvl w:val="0"/>
+          <w:numId w:val="11"/>
+        </w:numPr>
+      </w:pPr>
+      <w:proofErr w:type="spellStart"/>
+      <w:r>
+        <w:t>HpcSystemGeneratedMetadata</w:t>
+      </w:r>
+      <w:proofErr w:type="spellEnd"/>
+      <w:r>
+        <w:t xml:space="preserve"> – add a new system metadata ‘s3Provider’ of type integrated-system</w:t>
+      </w:r>
+    </w:p>
+    <w:p/>
+    <w:p>
+      <w:pPr>
+        <w:pStyle w:val="Heading4"/>
+      </w:pPr>
+      <w:r>
+        <w:t>HpcMetadata</w:t>
+      </w:r>
+      <w:r>
+        <w:t>ServiceImpl.java</w:t>
+      </w:r>
+    </w:p>
+    <w:p>
+      <w:pPr>
+        <w:pStyle w:val="ListParagraph"/>
+        <w:numPr>
+          <w:ilvl w:val="0"/>
+          <w:numId w:val="11"/>
+        </w:numPr>
+      </w:pPr>
+      <w:r>
+        <w:t xml:space="preserve">Modify </w:t>
+      </w:r>
+      <w:proofErr w:type="spellStart"/>
+      <w:proofErr w:type="gramStart"/>
+      <w:r>
+        <w:t>addSystemGeneratedMetadata</w:t>
+      </w:r>
+      <w:proofErr w:type="spellEnd"/>
+      <w:r>
+        <w:t>(</w:t>
+      </w:r>
+      <w:proofErr w:type="gramEnd"/>
+      <w:r>
+        <w:t>) to add a new parameter to record the new ‘s3Provider’ system metadata</w:t>
+      </w:r>
+    </w:p>
+    <w:p>
+      <w:pPr>
+        <w:pStyle w:val="ListParagraph"/>
+        <w:numPr>
+          <w:ilvl w:val="0"/>
+          <w:numId w:val="11"/>
+        </w:numPr>
+      </w:pPr>
+      <w:r>
+        <w:t xml:space="preserve">Modify </w:t>
+      </w:r>
+      <w:proofErr w:type="spellStart"/>
+      <w:proofErr w:type="gramStart"/>
+      <w:r>
+        <w:t>getDataObjectSystemGeneratedMetadata</w:t>
+      </w:r>
+      <w:proofErr w:type="spellEnd"/>
+      <w:r>
+        <w:t>(</w:t>
+      </w:r>
+      <w:proofErr w:type="gramEnd"/>
+      <w:r>
+        <w:t xml:space="preserve">) to set the ‘s3Provider’. If not found in </w:t>
+      </w:r>
+      <w:proofErr w:type="spellStart"/>
+      <w:r>
+        <w:t>iRODS</w:t>
+      </w:r>
+      <w:proofErr w:type="spellEnd"/>
+      <w:r>
+        <w:t xml:space="preserve">, default to </w:t>
+      </w:r>
+      <w:proofErr w:type="spellStart"/>
+      <w:r>
+        <w:t>Cleversafe</w:t>
+      </w:r>
+      <w:proofErr w:type="spellEnd"/>
+    </w:p>
+    <w:p>
+      <w:pPr>
+        <w:pStyle w:val="ListParagraph"/>
+      </w:pPr>
+    </w:p>
     <w:p>
       <w:pPr>
         <w:pStyle w:val="Heading4"/>
@@ -639,6 +750,7 @@
         <w:pStyle w:val="Heading4"/>
       </w:pPr>
       <w:r>
+        <w:lastRenderedPageBreak/>
         <w:t>Hpc</w:t>
       </w:r>
       <w:r>
@@ -906,67 +1018,54 @@
     </w:p>
     <w:p>
       <w:pPr>
-        <w:pStyle w:val="Heading4"/>
-      </w:pPr>
-      <w:r>
-        <w:lastRenderedPageBreak/>
-        <w:t>HpcDataManagementConfiguration.xsd</w:t>
-      </w:r>
-    </w:p>
-    <w:p>
-      <w:pPr>
         <w:pStyle w:val="ListParagraph"/>
         <w:numPr>
           <w:ilvl w:val="0"/>
           <w:numId w:val="10"/>
         </w:numPr>
-      </w:pPr>
-      <w:r>
-        <w:t xml:space="preserve">Change the </w:t>
-      </w:r>
-      <w:proofErr w:type="spellStart"/>
-      <w:r>
-        <w:t>HpcDataManagementConfiguration</w:t>
-      </w:r>
-      <w:proofErr w:type="spellEnd"/>
-      <w:r>
-        <w:t xml:space="preserve"> complex type to have a list </w:t>
-      </w:r>
-      <w:r>
-        <w:t>of S3 configuration, one per provider (</w:t>
-      </w:r>
-      <w:proofErr w:type="spellStart"/>
-      <w:r>
-        <w:t>Clkeversafe</w:t>
-      </w:r>
-      <w:proofErr w:type="spellEnd"/>
-      <w:r>
-        <w:t xml:space="preserve">, </w:t>
-      </w:r>
-      <w:proofErr w:type="spellStart"/>
-      <w:r>
-        <w:t>Cloudian</w:t>
-      </w:r>
-      <w:proofErr w:type="spellEnd"/>
-      <w:r>
-        <w:t xml:space="preserve">, </w:t>
-      </w:r>
-      <w:proofErr w:type="spellStart"/>
-      <w:r>
-        <w:t>etc</w:t>
-      </w:r>
-      <w:proofErr w:type="spellEnd"/>
-      <w:r>
-        <w:t>)</w:t>
-      </w:r>
-    </w:p>
-    <w:p/>
+        <w:rPr>
+          <w:sz w:val="22"/>
+          <w:szCs w:val="22"/>
+        </w:rPr>
+      </w:pPr>
+      <w:r>
+        <w:rPr>
+          <w:sz w:val="22"/>
+          <w:szCs w:val="22"/>
+        </w:rPr>
+        <w:t xml:space="preserve">Change all places in the code to send the ‘s3Provider’ – for upload, used the value configured in the </w:t>
+      </w:r>
+      <w:r>
+        <w:t>HPC_DATA_MANAGEMENT_CONFIGUATION</w:t>
+      </w:r>
+      <w:r>
+        <w:t xml:space="preserve"> table for the DOC, and for download use the value received from the system generated metadata</w:t>
+      </w:r>
+      <w:bookmarkStart w:id="0" w:name="_GoBack"/>
+      <w:bookmarkEnd w:id="0"/>
+    </w:p>
+    <w:p>
+      <w:pPr>
+        <w:rPr>
+          <w:sz w:val="22"/>
+          <w:szCs w:val="22"/>
+        </w:rPr>
+      </w:pPr>
+    </w:p>
+    <w:p>
+      <w:pPr>
+        <w:rPr>
+          <w:sz w:val="22"/>
+          <w:szCs w:val="22"/>
+        </w:rPr>
+      </w:pPr>
+    </w:p>
     <w:p>
       <w:pPr>
         <w:pStyle w:val="Heading4"/>
       </w:pPr>
       <w:r>
-        <w:t>HpcDataManagementConfigurationDAOImpl.java</w:t>
+        <w:t>HpcDataManagementConfiguration.xsd</w:t>
       </w:r>
     </w:p>
     <w:p>
@@ -978,7 +1077,42 @@
         </w:numPr>
       </w:pPr>
       <w:r>
-        <w:t>Current HPC_DATA_MANAGEMENT_CONFIGUATION table keep a single set of S3 config per DOC. Create a new table HPC_S3_CONFIGURATION which will hold a list of S3 configurations for each DOC and provider</w:t>
+        <w:t xml:space="preserve">Change the </w:t>
+      </w:r>
+      <w:proofErr w:type="spellStart"/>
+      <w:r>
+        <w:t>HpcDataManagementConfiguration</w:t>
+      </w:r>
+      <w:proofErr w:type="spellEnd"/>
+      <w:r>
+        <w:t xml:space="preserve"> complex type to have a list </w:t>
+      </w:r>
+      <w:r>
+        <w:t>of S3 configuration, one per provider (</w:t>
+      </w:r>
+      <w:proofErr w:type="spellStart"/>
+      <w:r>
+        <w:t>Clkeversafe</w:t>
+      </w:r>
+      <w:proofErr w:type="spellEnd"/>
+      <w:r>
+        <w:t xml:space="preserve">, </w:t>
+      </w:r>
+      <w:proofErr w:type="spellStart"/>
+      <w:r>
+        <w:t>Cloudian</w:t>
+      </w:r>
+      <w:proofErr w:type="spellEnd"/>
+      <w:r>
+        <w:t xml:space="preserve">, </w:t>
+      </w:r>
+      <w:proofErr w:type="spellStart"/>
+      <w:r>
+        <w:t>etc</w:t>
+      </w:r>
+      <w:proofErr w:type="spellEnd"/>
+      <w:r>
+        <w:t>)</w:t>
       </w:r>
     </w:p>
     <w:p>
@@ -990,13 +1124,62 @@
         </w:numPr>
       </w:pPr>
       <w:r>
+        <w:t>Add a new attribute to capture the s3Provider to use for data upload.</w:t>
+      </w:r>
+    </w:p>
+    <w:p/>
+    <w:p>
+      <w:pPr>
+        <w:pStyle w:val="Heading4"/>
+      </w:pPr>
+      <w:r>
+        <w:t>HpcDataManagementConfigurationDAOImpl.java</w:t>
+      </w:r>
+    </w:p>
+    <w:p>
+      <w:pPr>
+        <w:pStyle w:val="ListParagraph"/>
+        <w:numPr>
+          <w:ilvl w:val="0"/>
+          <w:numId w:val="10"/>
+        </w:numPr>
+      </w:pPr>
+      <w:r>
+        <w:t>Current HPC_DATA_MANAGEMENT_CONFIGUATION table keep a single set of S3 config per DOC. Create a new table HPC_S3_CONFIGURATION which will hold a list of S3 configurations for each DOC and provider</w:t>
+      </w:r>
+    </w:p>
+    <w:p>
+      <w:pPr>
+        <w:pStyle w:val="ListParagraph"/>
+        <w:numPr>
+          <w:ilvl w:val="0"/>
+          <w:numId w:val="10"/>
+        </w:numPr>
+      </w:pPr>
+      <w:r>
         <w:t>Change the DAO to load the configurations based on the schema change</w:t>
       </w:r>
       <w:r>
         <w:t xml:space="preserve"> – Note: this is a fairly big change</w:t>
       </w:r>
-      <w:bookmarkStart w:id="0" w:name="_GoBack"/>
-      <w:bookmarkEnd w:id="0"/>
+    </w:p>
+    <w:p>
+      <w:pPr>
+        <w:pStyle w:val="ListParagraph"/>
+        <w:numPr>
+          <w:ilvl w:val="0"/>
+          <w:numId w:val="10"/>
+        </w:numPr>
+      </w:pPr>
+      <w:r>
+        <w:t xml:space="preserve">Add a new column to </w:t>
+      </w:r>
+      <w:r>
+        <w:t>HPC_DATA_MANAGEMENT_CONFIGUATION</w:t>
+      </w:r>
+      <w:r>
+        <w:t xml:space="preserve"> which will capture the ‘s3Provider’ to use for data upload. </w:t>
+      </w:r>
     </w:p>
     <w:p/>
     <w:p/>
@@ -1295,6 +1478,119 @@
     </w:lvl>
   </w:abstractNum>
   <w:abstractNum w:abstractNumId="1" w15:restartNumberingAfterBreak="0">
+    <w:nsid w:val="076F5FD9"/>
+    <w:multiLevelType w:val="hybridMultilevel"/>
+    <w:tmpl w:val="24A8880A"/>
+    <w:lvl w:ilvl="0" w:tplc="04090001">
+      <w:start w:val="1"/>
+      <w:numFmt w:val="bullet"/>
+      <w:lvlText w:val=""/>
+      <w:lvlJc w:val="left"/>
+      <w:pPr>
+        <w:ind w:left="720" w:hanging="360"/>
+      </w:pPr>
+      <w:rPr>
+        <w:rFonts w:ascii="Symbol" w:hAnsi="Symbol" w:hint="default"/>
+      </w:rPr>
+    </w:lvl>
+    <w:lvl w:ilvl="1" w:tplc="04090003" w:tentative="1">
+      <w:start w:val="1"/>
+      <w:numFmt w:val="bullet"/>
+      <w:lvlText w:val="o"/>
+      <w:lvlJc w:val="left"/>
+      <w:pPr>
+        <w:ind w:left="1440" w:hanging="360"/>
+      </w:pPr>
+      <w:rPr>
+        <w:rFonts w:ascii="Courier New" w:hAnsi="Courier New" w:cs="Courier New" w:hint="default"/>
+      </w:rPr>
+    </w:lvl>
+    <w:lvl w:ilvl="2" w:tplc="04090005" w:tentative="1">
+      <w:start w:val="1"/>
+      <w:numFmt w:val="bullet"/>
+      <w:lvlText w:val=""/>
+      <w:lvlJc w:val="left"/>
+      <w:pPr>
+        <w:ind w:left="2160" w:hanging="360"/>
+      </w:pPr>
+      <w:rPr>
+        <w:rFonts w:ascii="Wingdings" w:hAnsi="Wingdings" w:hint="default"/>
+      </w:rPr>
+    </w:lvl>
+    <w:lvl w:ilvl="3" w:tplc="04090001" w:tentative="1">
+      <w:start w:val="1"/>
+      <w:numFmt w:val="bullet"/>
+      <w:lvlText w:val=""/>
+      <w:lvlJc w:val="left"/>
+      <w:pPr>
+        <w:ind w:left="2880" w:hanging="360"/>
+      </w:pPr>
+      <w:rPr>
+        <w:rFonts w:ascii="Symbol" w:hAnsi="Symbol" w:hint="default"/>
+      </w:rPr>
+    </w:lvl>
+    <w:lvl w:ilvl="4" w:tplc="04090003" w:tentative="1">
+      <w:start w:val="1"/>
+      <w:numFmt w:val="bullet"/>
+      <w:lvlText w:val="o"/>
+      <w:lvlJc w:val="left"/>
+      <w:pPr>
+        <w:ind w:left="3600" w:hanging="360"/>
+      </w:pPr>
+      <w:rPr>
+        <w:rFonts w:ascii="Courier New" w:hAnsi="Courier New" w:cs="Courier New" w:hint="default"/>
+      </w:rPr>
+    </w:lvl>
+    <w:lvl w:ilvl="5" w:tplc="04090005" w:tentative="1">
+      <w:start w:val="1"/>
+      <w:numFmt w:val="bullet"/>
+      <w:lvlText w:val=""/>
+      <w:lvlJc w:val="left"/>
+      <w:pPr>
+        <w:ind w:left="4320" w:hanging="360"/>
+      </w:pPr>
+      <w:rPr>
+        <w:rFonts w:ascii="Wingdings" w:hAnsi="Wingdings" w:hint="default"/>
+      </w:rPr>
+    </w:lvl>
+    <w:lvl w:ilvl="6" w:tplc="04090001" w:tentative="1">
+      <w:start w:val="1"/>
+      <w:numFmt w:val="bullet"/>
+      <w:lvlText w:val=""/>
+      <w:lvlJc w:val="left"/>
+      <w:pPr>
+        <w:ind w:left="5040" w:hanging="360"/>
+      </w:pPr>
+      <w:rPr>
+        <w:rFonts w:ascii="Symbol" w:hAnsi="Symbol" w:hint="default"/>
+      </w:rPr>
+    </w:lvl>
+    <w:lvl w:ilvl="7" w:tplc="04090003" w:tentative="1">
+      <w:start w:val="1"/>
+      <w:numFmt w:val="bullet"/>
+      <w:lvlText w:val="o"/>
+      <w:lvlJc w:val="left"/>
+      <w:pPr>
+        <w:ind w:left="5760" w:hanging="360"/>
+      </w:pPr>
+      <w:rPr>
+        <w:rFonts w:ascii="Courier New" w:hAnsi="Courier New" w:cs="Courier New" w:hint="default"/>
+      </w:rPr>
+    </w:lvl>
+    <w:lvl w:ilvl="8" w:tplc="04090005" w:tentative="1">
+      <w:start w:val="1"/>
+      <w:numFmt w:val="bullet"/>
+      <w:lvlText w:val=""/>
+      <w:lvlJc w:val="left"/>
+      <w:pPr>
+        <w:ind w:left="6480" w:hanging="360"/>
+      </w:pPr>
+      <w:rPr>
+        <w:rFonts w:ascii="Wingdings" w:hAnsi="Wingdings" w:hint="default"/>
+      </w:rPr>
+    </w:lvl>
+  </w:abstractNum>
+  <w:abstractNum w:abstractNumId="2" w15:restartNumberingAfterBreak="0">
     <w:nsid w:val="0D55387C"/>
     <w:multiLevelType w:val="hybridMultilevel"/>
     <w:tmpl w:val="7F66CF3A"/>
@@ -1407,7 +1703,7 @@
       </w:rPr>
     </w:lvl>
   </w:abstractNum>
-  <w:abstractNum w:abstractNumId="2" w15:restartNumberingAfterBreak="0">
+  <w:abstractNum w:abstractNumId="3" w15:restartNumberingAfterBreak="0">
     <w:nsid w:val="38F13F7E"/>
     <w:multiLevelType w:val="hybridMultilevel"/>
     <w:tmpl w:val="FA24D2C2"/>
@@ -1520,7 +1816,7 @@
       </w:rPr>
     </w:lvl>
   </w:abstractNum>
-  <w:abstractNum w:abstractNumId="3" w15:restartNumberingAfterBreak="0">
+  <w:abstractNum w:abstractNumId="4" w15:restartNumberingAfterBreak="0">
     <w:nsid w:val="3B7C4849"/>
     <w:multiLevelType w:val="hybridMultilevel"/>
     <w:tmpl w:val="AD9E003A"/>
@@ -1633,7 +1929,7 @@
       </w:rPr>
     </w:lvl>
   </w:abstractNum>
-  <w:abstractNum w:abstractNumId="4" w15:restartNumberingAfterBreak="0">
+  <w:abstractNum w:abstractNumId="5" w15:restartNumberingAfterBreak="0">
     <w:nsid w:val="4988290C"/>
     <w:multiLevelType w:val="hybridMultilevel"/>
     <w:tmpl w:val="D486CFD4"/>
@@ -1746,7 +2042,7 @@
       </w:rPr>
     </w:lvl>
   </w:abstractNum>
-  <w:abstractNum w:abstractNumId="5" w15:restartNumberingAfterBreak="0">
+  <w:abstractNum w:abstractNumId="6" w15:restartNumberingAfterBreak="0">
     <w:nsid w:val="641F4899"/>
     <w:multiLevelType w:val="hybridMultilevel"/>
     <w:tmpl w:val="2D825C96"/>
@@ -1859,7 +2155,7 @@
       </w:rPr>
     </w:lvl>
   </w:abstractNum>
-  <w:abstractNum w:abstractNumId="6" w15:restartNumberingAfterBreak="0">
+  <w:abstractNum w:abstractNumId="7" w15:restartNumberingAfterBreak="0">
     <w:nsid w:val="65000E0F"/>
     <w:multiLevelType w:val="hybridMultilevel"/>
     <w:tmpl w:val="EDBE4B1A"/>
@@ -1945,7 +2241,7 @@
       </w:pPr>
     </w:lvl>
   </w:abstractNum>
-  <w:abstractNum w:abstractNumId="7" w15:restartNumberingAfterBreak="0">
+  <w:abstractNum w:abstractNumId="8" w15:restartNumberingAfterBreak="0">
     <w:nsid w:val="6B376EE6"/>
     <w:multiLevelType w:val="hybridMultilevel"/>
     <w:tmpl w:val="4E04747C"/>
@@ -2058,7 +2354,7 @@
       </w:rPr>
     </w:lvl>
   </w:abstractNum>
-  <w:abstractNum w:abstractNumId="8" w15:restartNumberingAfterBreak="0">
+  <w:abstractNum w:abstractNumId="9" w15:restartNumberingAfterBreak="0">
     <w:nsid w:val="729E6B3B"/>
     <w:multiLevelType w:val="hybridMultilevel"/>
     <w:tmpl w:val="E82C7516"/>
@@ -2171,7 +2467,7 @@
       </w:rPr>
     </w:lvl>
   </w:abstractNum>
-  <w:abstractNum w:abstractNumId="9" w15:restartNumberingAfterBreak="0">
+  <w:abstractNum w:abstractNumId="10" w15:restartNumberingAfterBreak="0">
     <w:nsid w:val="7F581693"/>
     <w:multiLevelType w:val="hybridMultilevel"/>
     <w:tmpl w:val="8E0E4C50"/>
@@ -2285,33 +2581,36 @@
     </w:lvl>
   </w:abstractNum>
   <w:num w:numId="1">
-    <w:abstractNumId w:val="6"/>
+    <w:abstractNumId w:val="7"/>
   </w:num>
   <w:num w:numId="2">
-    <w:abstractNumId w:val="3"/>
+    <w:abstractNumId w:val="4"/>
   </w:num>
   <w:num w:numId="3">
-    <w:abstractNumId w:val="4"/>
+    <w:abstractNumId w:val="5"/>
   </w:num>
   <w:num w:numId="4">
     <w:abstractNumId w:val="0"/>
   </w:num>
   <w:num w:numId="5">
-    <w:abstractNumId w:val="5"/>
+    <w:abstractNumId w:val="6"/>
   </w:num>
   <w:num w:numId="6">
+    <w:abstractNumId w:val="10"/>
+  </w:num>
+  <w:num w:numId="7">
+    <w:abstractNumId w:val="8"/>
+  </w:num>
+  <w:num w:numId="8">
     <w:abstractNumId w:val="9"/>
   </w:num>
-  <w:num w:numId="7">
-    <w:abstractNumId w:val="7"/>
+  <w:num w:numId="9">
+    <w:abstractNumId w:val="3"/>
   </w:num>
-  <w:num w:numId="8">
-    <w:abstractNumId w:val="8"/>
-  </w:num>
-  <w:num w:numId="9">
+  <w:num w:numId="10">
     <w:abstractNumId w:val="2"/>
   </w:num>
-  <w:num w:numId="10">
+  <w:num w:numId="11">
     <w:abstractNumId w:val="1"/>
   </w:num>
 </w:numbering>

</xml_diff>